<commit_message>
11/03 actualizado a la fecha
</commit_message>
<xml_diff>
--- a/documentos/https.docx
+++ b/documentos/https.docx
@@ -3,20 +3,1427 @@
 <w:document xmlns:wpc="http://schemas.microsoft.com/office/word/2010/wordprocessingCanvas" xmlns:cx="http://schemas.microsoft.com/office/drawing/2014/chartex" xmlns:mc="http://schemas.openxmlformats.org/markup-compatibility/2006" xmlns:o="urn:schemas-microsoft-com:office:office" xmlns:r="http://schemas.openxmlformats.org/officeDocument/2006/relationships" xmlns:m="http://schemas.openxmlformats.org/officeDocument/2006/math" xmlns:v="urn:schemas-microsoft-com:vml" xmlns:wp14="http://schemas.microsoft.com/office/word/2010/wordprocessingDrawing" xmlns:wp="http://schemas.openxmlformats.org/drawingml/2006/wordprocessingDrawing" xmlns:w10="urn:schemas-microsoft-com:office:word" xmlns:w="http://schemas.openxmlformats.org/wordprocessingml/2006/main" xmlns:w14="http://schemas.microsoft.com/office/word/2010/wordml" xmlns:w15="http://schemas.microsoft.com/office/word/2012/wordml" xmlns:w16se="http://schemas.microsoft.com/office/word/2015/wordml/symex" xmlns:wpg="http://schemas.microsoft.com/office/word/2010/wordprocessingGroup" xmlns:wpi="http://schemas.microsoft.com/office/word/2010/wordprocessingInk" xmlns:wne="http://schemas.microsoft.com/office/word/2006/wordml" xmlns:wps="http://schemas.microsoft.com/office/word/2010/wordprocessingShape" mc:Ignorable="w14 w15 w16se wp14">
   <w:body>
     <w:p>
-      <w:hyperlink r:id="rId4" w:history="1">
-        <w:r>
-          <w:rPr>
-            <w:rStyle w:val="Hipervnculo"/>
-          </w:rPr>
-          <w:t>https://www.statalist.org/forums/forum/general-stata-discussion/general/1290926-help-needed-linking-maternal-education-to-children-in-household-survey-data</w:t>
-        </w:r>
-      </w:hyperlink>
+      <w:pPr>
+        <w:rPr>
+          <w:rStyle w:val="Hipervnculo"/>
+        </w:rPr>
+      </w:pPr>
+      <w:r>
+        <w:fldChar w:fldCharType="begin"/>
+      </w:r>
+      <w:r>
+        <w:instrText xml:space="preserve"> HYPERLINK "https://www.statalist.org/forums/forum/general-stata-discussion/general/1290926-help-needed-linking-maternal-education-to-children-in-household-survey-data" </w:instrText>
+      </w:r>
+      <w:r>
+        <w:fldChar w:fldCharType="separate"/>
+      </w:r>
+      <w:r>
+        <w:rPr>
+          <w:rStyle w:val="Hipervnculo"/>
+        </w:rPr>
+        <w:t>https://www.statalist.org/forums/forum/general-stata-discussion/general/1290926-help-needed-linking-maternal-education-to-children-in-household-survey-data</w:t>
+      </w:r>
+      <w:r>
+        <w:rPr>
+          <w:rStyle w:val="Hipervnculo"/>
+        </w:rPr>
+        <w:fldChar w:fldCharType="end"/>
+      </w:r>
+    </w:p>
+    <w:p>
+      <w:pPr>
+        <w:rPr>
+          <w:rStyle w:val="Hipervnculo"/>
+        </w:rPr>
+      </w:pPr>
+    </w:p>
+    <w:p>
+      <w:pPr>
+        <w:shd w:val="clear" w:color="auto" w:fill="FFFFFF"/>
+        <w:spacing w:after="0" w:line="240" w:lineRule="auto"/>
+        <w:outlineLvl w:val="2"/>
+        <w:rPr>
+          <w:rFonts w:ascii="Segoe UI" w:eastAsia="Times New Roman" w:hAnsi="Segoe UI" w:cs="Segoe UI"/>
+          <w:b/>
+          <w:bCs/>
+          <w:color w:val="24292F"/>
+          <w:sz w:val="30"/>
+          <w:szCs w:val="30"/>
+          <w:lang w:eastAsia="es-MX"/>
+        </w:rPr>
+      </w:pPr>
+      <w:r>
+        <w:rPr>
+          <w:rFonts w:ascii="Segoe UI" w:eastAsia="Times New Roman" w:hAnsi="Segoe UI" w:cs="Segoe UI"/>
+          <w:b/>
+          <w:bCs/>
+          <w:color w:val="24292F"/>
+          <w:sz w:val="30"/>
+          <w:szCs w:val="30"/>
+          <w:lang w:eastAsia="es-MX"/>
+        </w:rPr>
+        <w:t>…</w:t>
+      </w:r>
+      <w:proofErr w:type="spellStart"/>
+      <w:r>
+        <w:rPr>
+          <w:rFonts w:ascii="Segoe UI" w:eastAsia="Times New Roman" w:hAnsi="Segoe UI" w:cs="Segoe UI"/>
+          <w:b/>
+          <w:bCs/>
+          <w:color w:val="24292F"/>
+          <w:sz w:val="30"/>
+          <w:szCs w:val="30"/>
+          <w:lang w:eastAsia="es-MX"/>
+        </w:rPr>
+        <w:t>or</w:t>
+      </w:r>
+      <w:proofErr w:type="spellEnd"/>
+      <w:r>
+        <w:rPr>
+          <w:rFonts w:ascii="Segoe UI" w:eastAsia="Times New Roman" w:hAnsi="Segoe UI" w:cs="Segoe UI"/>
+          <w:b/>
+          <w:bCs/>
+          <w:color w:val="24292F"/>
+          <w:sz w:val="30"/>
+          <w:szCs w:val="30"/>
+          <w:lang w:eastAsia="es-MX"/>
+        </w:rPr>
+        <w:t xml:space="preserve"> </w:t>
+      </w:r>
+      <w:proofErr w:type="spellStart"/>
+      <w:r>
+        <w:rPr>
+          <w:rFonts w:ascii="Segoe UI" w:eastAsia="Times New Roman" w:hAnsi="Segoe UI" w:cs="Segoe UI"/>
+          <w:b/>
+          <w:bCs/>
+          <w:color w:val="24292F"/>
+          <w:sz w:val="30"/>
+          <w:szCs w:val="30"/>
+          <w:lang w:eastAsia="es-MX"/>
+        </w:rPr>
+        <w:t>create</w:t>
+      </w:r>
+      <w:proofErr w:type="spellEnd"/>
+      <w:r>
+        <w:rPr>
+          <w:rFonts w:ascii="Segoe UI" w:eastAsia="Times New Roman" w:hAnsi="Segoe UI" w:cs="Segoe UI"/>
+          <w:b/>
+          <w:bCs/>
+          <w:color w:val="24292F"/>
+          <w:sz w:val="30"/>
+          <w:szCs w:val="30"/>
+          <w:lang w:eastAsia="es-MX"/>
+        </w:rPr>
+        <w:t xml:space="preserve"> a new </w:t>
+      </w:r>
+      <w:proofErr w:type="spellStart"/>
+      <w:r>
+        <w:rPr>
+          <w:rFonts w:ascii="Segoe UI" w:eastAsia="Times New Roman" w:hAnsi="Segoe UI" w:cs="Segoe UI"/>
+          <w:b/>
+          <w:bCs/>
+          <w:color w:val="24292F"/>
+          <w:sz w:val="30"/>
+          <w:szCs w:val="30"/>
+          <w:lang w:eastAsia="es-MX"/>
+        </w:rPr>
+        <w:t>repository</w:t>
+      </w:r>
+      <w:proofErr w:type="spellEnd"/>
+      <w:r>
+        <w:rPr>
+          <w:rFonts w:ascii="Segoe UI" w:eastAsia="Times New Roman" w:hAnsi="Segoe UI" w:cs="Segoe UI"/>
+          <w:b/>
+          <w:bCs/>
+          <w:color w:val="24292F"/>
+          <w:sz w:val="30"/>
+          <w:szCs w:val="30"/>
+          <w:lang w:eastAsia="es-MX"/>
+        </w:rPr>
+        <w:t xml:space="preserve"> </w:t>
+      </w:r>
+      <w:proofErr w:type="spellStart"/>
+      <w:r>
+        <w:rPr>
+          <w:rFonts w:ascii="Segoe UI" w:eastAsia="Times New Roman" w:hAnsi="Segoe UI" w:cs="Segoe UI"/>
+          <w:b/>
+          <w:bCs/>
+          <w:color w:val="24292F"/>
+          <w:sz w:val="30"/>
+          <w:szCs w:val="30"/>
+          <w:lang w:eastAsia="es-MX"/>
+        </w:rPr>
+        <w:t>on</w:t>
+      </w:r>
+      <w:proofErr w:type="spellEnd"/>
+      <w:r>
+        <w:rPr>
+          <w:rFonts w:ascii="Segoe UI" w:eastAsia="Times New Roman" w:hAnsi="Segoe UI" w:cs="Segoe UI"/>
+          <w:b/>
+          <w:bCs/>
+          <w:color w:val="24292F"/>
+          <w:sz w:val="30"/>
+          <w:szCs w:val="30"/>
+          <w:lang w:eastAsia="es-MX"/>
+        </w:rPr>
+        <w:t xml:space="preserve"> </w:t>
+      </w:r>
+      <w:proofErr w:type="spellStart"/>
+      <w:r>
+        <w:rPr>
+          <w:rFonts w:ascii="Segoe UI" w:eastAsia="Times New Roman" w:hAnsi="Segoe UI" w:cs="Segoe UI"/>
+          <w:b/>
+          <w:bCs/>
+          <w:color w:val="24292F"/>
+          <w:sz w:val="30"/>
+          <w:szCs w:val="30"/>
+          <w:lang w:eastAsia="es-MX"/>
+        </w:rPr>
+        <w:t>the</w:t>
+      </w:r>
+      <w:proofErr w:type="spellEnd"/>
+      <w:r>
+        <w:rPr>
+          <w:rFonts w:ascii="Segoe UI" w:eastAsia="Times New Roman" w:hAnsi="Segoe UI" w:cs="Segoe UI"/>
+          <w:b/>
+          <w:bCs/>
+          <w:color w:val="24292F"/>
+          <w:sz w:val="30"/>
+          <w:szCs w:val="30"/>
+          <w:lang w:eastAsia="es-MX"/>
+        </w:rPr>
+        <w:t xml:space="preserve"> </w:t>
+      </w:r>
+      <w:proofErr w:type="spellStart"/>
+      <w:r>
+        <w:rPr>
+          <w:rFonts w:ascii="Segoe UI" w:eastAsia="Times New Roman" w:hAnsi="Segoe UI" w:cs="Segoe UI"/>
+          <w:b/>
+          <w:bCs/>
+          <w:color w:val="24292F"/>
+          <w:sz w:val="30"/>
+          <w:szCs w:val="30"/>
+          <w:lang w:eastAsia="es-MX"/>
+        </w:rPr>
+        <w:t>command</w:t>
+      </w:r>
+      <w:proofErr w:type="spellEnd"/>
+      <w:r>
+        <w:rPr>
+          <w:rFonts w:ascii="Segoe UI" w:eastAsia="Times New Roman" w:hAnsi="Segoe UI" w:cs="Segoe UI"/>
+          <w:b/>
+          <w:bCs/>
+          <w:color w:val="24292F"/>
+          <w:sz w:val="30"/>
+          <w:szCs w:val="30"/>
+          <w:lang w:eastAsia="es-MX"/>
+        </w:rPr>
+        <w:t xml:space="preserve"> line</w:t>
+      </w:r>
+    </w:p>
+    <w:p>
+      <w:pPr>
+        <w:shd w:val="clear" w:color="auto" w:fill="FFFFFF"/>
+        <w:tabs>
+          <w:tab w:val="left" w:pos="916"/>
+          <w:tab w:val="left" w:pos="1832"/>
+          <w:tab w:val="left" w:pos="2748"/>
+          <w:tab w:val="left" w:pos="3664"/>
+          <w:tab w:val="left" w:pos="4580"/>
+          <w:tab w:val="left" w:pos="5496"/>
+          <w:tab w:val="left" w:pos="6412"/>
+          <w:tab w:val="left" w:pos="7328"/>
+          <w:tab w:val="left" w:pos="8244"/>
+          <w:tab w:val="left" w:pos="9160"/>
+          <w:tab w:val="left" w:pos="10076"/>
+          <w:tab w:val="left" w:pos="10992"/>
+          <w:tab w:val="left" w:pos="11908"/>
+          <w:tab w:val="left" w:pos="12824"/>
+          <w:tab w:val="left" w:pos="13740"/>
+          <w:tab w:val="left" w:pos="14656"/>
+        </w:tabs>
+        <w:spacing w:after="0" w:line="240" w:lineRule="auto"/>
+        <w:rPr>
+          <w:rFonts w:ascii="Consolas" w:eastAsia="Times New Roman" w:hAnsi="Consolas" w:cs="Courier New"/>
+          <w:color w:val="24292F"/>
+          <w:sz w:val="20"/>
+          <w:szCs w:val="20"/>
+          <w:lang w:eastAsia="es-MX"/>
+        </w:rPr>
+      </w:pPr>
+      <w:r>
+        <w:rPr>
+          <w:rFonts w:ascii="Consolas" w:eastAsia="Times New Roman" w:hAnsi="Consolas" w:cs="Courier New"/>
+          <w:color w:val="24292F"/>
+          <w:sz w:val="20"/>
+          <w:szCs w:val="20"/>
+          <w:lang w:eastAsia="es-MX"/>
+        </w:rPr>
+        <w:t xml:space="preserve">echo "# </w:t>
+      </w:r>
+      <w:proofErr w:type="spellStart"/>
+      <w:r>
+        <w:rPr>
+          <w:rFonts w:ascii="Consolas" w:eastAsia="Times New Roman" w:hAnsi="Consolas" w:cs="Courier New"/>
+          <w:color w:val="24292F"/>
+          <w:sz w:val="20"/>
+          <w:szCs w:val="20"/>
+          <w:lang w:eastAsia="es-MX"/>
+        </w:rPr>
+        <w:t>endes</w:t>
+      </w:r>
+      <w:proofErr w:type="spellEnd"/>
+      <w:r>
+        <w:rPr>
+          <w:rFonts w:ascii="Consolas" w:eastAsia="Times New Roman" w:hAnsi="Consolas" w:cs="Courier New"/>
+          <w:color w:val="24292F"/>
+          <w:sz w:val="20"/>
+          <w:szCs w:val="20"/>
+          <w:lang w:eastAsia="es-MX"/>
+        </w:rPr>
+        <w:t>-GUI" &gt;&gt; README.md</w:t>
+      </w:r>
+    </w:p>
+    <w:p>
+      <w:pPr>
+        <w:shd w:val="clear" w:color="auto" w:fill="FFFFFF"/>
+        <w:tabs>
+          <w:tab w:val="left" w:pos="916"/>
+          <w:tab w:val="left" w:pos="1832"/>
+          <w:tab w:val="left" w:pos="2748"/>
+          <w:tab w:val="left" w:pos="3664"/>
+          <w:tab w:val="left" w:pos="4580"/>
+          <w:tab w:val="left" w:pos="5496"/>
+          <w:tab w:val="left" w:pos="6412"/>
+          <w:tab w:val="left" w:pos="7328"/>
+          <w:tab w:val="left" w:pos="8244"/>
+          <w:tab w:val="left" w:pos="9160"/>
+          <w:tab w:val="left" w:pos="10076"/>
+          <w:tab w:val="left" w:pos="10992"/>
+          <w:tab w:val="left" w:pos="11908"/>
+          <w:tab w:val="left" w:pos="12824"/>
+          <w:tab w:val="left" w:pos="13740"/>
+          <w:tab w:val="left" w:pos="14656"/>
+        </w:tabs>
+        <w:spacing w:after="0" w:line="240" w:lineRule="auto"/>
+        <w:rPr>
+          <w:rFonts w:ascii="Consolas" w:eastAsia="Times New Roman" w:hAnsi="Consolas" w:cs="Courier New"/>
+          <w:color w:val="24292F"/>
+          <w:sz w:val="20"/>
+          <w:szCs w:val="20"/>
+          <w:lang w:eastAsia="es-MX"/>
+        </w:rPr>
+      </w:pPr>
+      <w:proofErr w:type="spellStart"/>
+      <w:r>
+        <w:rPr>
+          <w:rFonts w:ascii="Consolas" w:eastAsia="Times New Roman" w:hAnsi="Consolas" w:cs="Courier New"/>
+          <w:color w:val="24292F"/>
+          <w:sz w:val="20"/>
+          <w:szCs w:val="20"/>
+          <w:lang w:eastAsia="es-MX"/>
+        </w:rPr>
+        <w:t>git</w:t>
+      </w:r>
+      <w:proofErr w:type="spellEnd"/>
+      <w:r>
+        <w:rPr>
+          <w:rFonts w:ascii="Consolas" w:eastAsia="Times New Roman" w:hAnsi="Consolas" w:cs="Courier New"/>
+          <w:color w:val="24292F"/>
+          <w:sz w:val="20"/>
+          <w:szCs w:val="20"/>
+          <w:lang w:eastAsia="es-MX"/>
+        </w:rPr>
+        <w:t xml:space="preserve"> </w:t>
+      </w:r>
+      <w:proofErr w:type="spellStart"/>
+      <w:r>
+        <w:rPr>
+          <w:rFonts w:ascii="Consolas" w:eastAsia="Times New Roman" w:hAnsi="Consolas" w:cs="Courier New"/>
+          <w:color w:val="24292F"/>
+          <w:sz w:val="20"/>
+          <w:szCs w:val="20"/>
+          <w:lang w:eastAsia="es-MX"/>
+        </w:rPr>
+        <w:t>init</w:t>
+      </w:r>
+      <w:proofErr w:type="spellEnd"/>
+    </w:p>
+    <w:p>
+      <w:pPr>
+        <w:shd w:val="clear" w:color="auto" w:fill="FFFFFF"/>
+        <w:tabs>
+          <w:tab w:val="left" w:pos="916"/>
+          <w:tab w:val="left" w:pos="1832"/>
+          <w:tab w:val="left" w:pos="2748"/>
+          <w:tab w:val="left" w:pos="3664"/>
+          <w:tab w:val="left" w:pos="4580"/>
+          <w:tab w:val="left" w:pos="5496"/>
+          <w:tab w:val="left" w:pos="6412"/>
+          <w:tab w:val="left" w:pos="7328"/>
+          <w:tab w:val="left" w:pos="8244"/>
+          <w:tab w:val="left" w:pos="9160"/>
+          <w:tab w:val="left" w:pos="10076"/>
+          <w:tab w:val="left" w:pos="10992"/>
+          <w:tab w:val="left" w:pos="11908"/>
+          <w:tab w:val="left" w:pos="12824"/>
+          <w:tab w:val="left" w:pos="13740"/>
+          <w:tab w:val="left" w:pos="14656"/>
+        </w:tabs>
+        <w:spacing w:after="0" w:line="240" w:lineRule="auto"/>
+        <w:rPr>
+          <w:rFonts w:ascii="Consolas" w:eastAsia="Times New Roman" w:hAnsi="Consolas" w:cs="Courier New"/>
+          <w:color w:val="24292F"/>
+          <w:sz w:val="20"/>
+          <w:szCs w:val="20"/>
+          <w:lang w:eastAsia="es-MX"/>
+        </w:rPr>
+      </w:pPr>
+      <w:proofErr w:type="spellStart"/>
+      <w:r>
+        <w:rPr>
+          <w:rFonts w:ascii="Consolas" w:eastAsia="Times New Roman" w:hAnsi="Consolas" w:cs="Courier New"/>
+          <w:color w:val="24292F"/>
+          <w:sz w:val="20"/>
+          <w:szCs w:val="20"/>
+          <w:lang w:eastAsia="es-MX"/>
+        </w:rPr>
+        <w:t>git</w:t>
+      </w:r>
+      <w:proofErr w:type="spellEnd"/>
+      <w:r>
+        <w:rPr>
+          <w:rFonts w:ascii="Consolas" w:eastAsia="Times New Roman" w:hAnsi="Consolas" w:cs="Courier New"/>
+          <w:color w:val="24292F"/>
+          <w:sz w:val="20"/>
+          <w:szCs w:val="20"/>
+          <w:lang w:eastAsia="es-MX"/>
+        </w:rPr>
+        <w:t xml:space="preserve"> </w:t>
+      </w:r>
+      <w:proofErr w:type="spellStart"/>
+      <w:r>
+        <w:rPr>
+          <w:rFonts w:ascii="Consolas" w:eastAsia="Times New Roman" w:hAnsi="Consolas" w:cs="Courier New"/>
+          <w:color w:val="24292F"/>
+          <w:sz w:val="20"/>
+          <w:szCs w:val="20"/>
+          <w:lang w:eastAsia="es-MX"/>
+        </w:rPr>
+        <w:t>add</w:t>
+      </w:r>
+      <w:proofErr w:type="spellEnd"/>
+      <w:r>
+        <w:rPr>
+          <w:rFonts w:ascii="Consolas" w:eastAsia="Times New Roman" w:hAnsi="Consolas" w:cs="Courier New"/>
+          <w:color w:val="24292F"/>
+          <w:sz w:val="20"/>
+          <w:szCs w:val="20"/>
+          <w:lang w:eastAsia="es-MX"/>
+        </w:rPr>
+        <w:t xml:space="preserve"> README.md</w:t>
+      </w:r>
+    </w:p>
+    <w:p>
+      <w:pPr>
+        <w:shd w:val="clear" w:color="auto" w:fill="FFFFFF"/>
+        <w:tabs>
+          <w:tab w:val="left" w:pos="916"/>
+          <w:tab w:val="left" w:pos="1832"/>
+          <w:tab w:val="left" w:pos="2748"/>
+          <w:tab w:val="left" w:pos="3664"/>
+          <w:tab w:val="left" w:pos="4580"/>
+          <w:tab w:val="left" w:pos="5496"/>
+          <w:tab w:val="left" w:pos="6412"/>
+          <w:tab w:val="left" w:pos="7328"/>
+          <w:tab w:val="left" w:pos="8244"/>
+          <w:tab w:val="left" w:pos="9160"/>
+          <w:tab w:val="left" w:pos="10076"/>
+          <w:tab w:val="left" w:pos="10992"/>
+          <w:tab w:val="left" w:pos="11908"/>
+          <w:tab w:val="left" w:pos="12824"/>
+          <w:tab w:val="left" w:pos="13740"/>
+          <w:tab w:val="left" w:pos="14656"/>
+        </w:tabs>
+        <w:spacing w:after="0" w:line="240" w:lineRule="auto"/>
+        <w:rPr>
+          <w:rFonts w:ascii="Consolas" w:eastAsia="Times New Roman" w:hAnsi="Consolas" w:cs="Courier New"/>
+          <w:color w:val="24292F"/>
+          <w:sz w:val="20"/>
+          <w:szCs w:val="20"/>
+          <w:lang w:eastAsia="es-MX"/>
+        </w:rPr>
+      </w:pPr>
+      <w:proofErr w:type="spellStart"/>
+      <w:r>
+        <w:rPr>
+          <w:rFonts w:ascii="Consolas" w:eastAsia="Times New Roman" w:hAnsi="Consolas" w:cs="Courier New"/>
+          <w:color w:val="24292F"/>
+          <w:sz w:val="20"/>
+          <w:szCs w:val="20"/>
+          <w:lang w:eastAsia="es-MX"/>
+        </w:rPr>
+        <w:t>git</w:t>
+      </w:r>
+      <w:proofErr w:type="spellEnd"/>
+      <w:r>
+        <w:rPr>
+          <w:rFonts w:ascii="Consolas" w:eastAsia="Times New Roman" w:hAnsi="Consolas" w:cs="Courier New"/>
+          <w:color w:val="24292F"/>
+          <w:sz w:val="20"/>
+          <w:szCs w:val="20"/>
+          <w:lang w:eastAsia="es-MX"/>
+        </w:rPr>
+        <w:t xml:space="preserve"> </w:t>
+      </w:r>
+      <w:proofErr w:type="spellStart"/>
+      <w:r>
+        <w:rPr>
+          <w:rFonts w:ascii="Consolas" w:eastAsia="Times New Roman" w:hAnsi="Consolas" w:cs="Courier New"/>
+          <w:color w:val="24292F"/>
+          <w:sz w:val="20"/>
+          <w:szCs w:val="20"/>
+          <w:lang w:eastAsia="es-MX"/>
+        </w:rPr>
+        <w:t>commit</w:t>
+      </w:r>
+      <w:proofErr w:type="spellEnd"/>
+      <w:r>
+        <w:rPr>
+          <w:rFonts w:ascii="Consolas" w:eastAsia="Times New Roman" w:hAnsi="Consolas" w:cs="Courier New"/>
+          <w:color w:val="24292F"/>
+          <w:sz w:val="20"/>
+          <w:szCs w:val="20"/>
+          <w:lang w:eastAsia="es-MX"/>
+        </w:rPr>
+        <w:t xml:space="preserve"> -m "</w:t>
+      </w:r>
+      <w:proofErr w:type="spellStart"/>
+      <w:r>
+        <w:rPr>
+          <w:rFonts w:ascii="Consolas" w:eastAsia="Times New Roman" w:hAnsi="Consolas" w:cs="Courier New"/>
+          <w:color w:val="24292F"/>
+          <w:sz w:val="20"/>
+          <w:szCs w:val="20"/>
+          <w:lang w:eastAsia="es-MX"/>
+        </w:rPr>
+        <w:t>first</w:t>
+      </w:r>
+      <w:proofErr w:type="spellEnd"/>
+      <w:r>
+        <w:rPr>
+          <w:rFonts w:ascii="Consolas" w:eastAsia="Times New Roman" w:hAnsi="Consolas" w:cs="Courier New"/>
+          <w:color w:val="24292F"/>
+          <w:sz w:val="20"/>
+          <w:szCs w:val="20"/>
+          <w:lang w:eastAsia="es-MX"/>
+        </w:rPr>
+        <w:t xml:space="preserve"> </w:t>
+      </w:r>
+      <w:proofErr w:type="spellStart"/>
+      <w:r>
+        <w:rPr>
+          <w:rFonts w:ascii="Consolas" w:eastAsia="Times New Roman" w:hAnsi="Consolas" w:cs="Courier New"/>
+          <w:color w:val="24292F"/>
+          <w:sz w:val="20"/>
+          <w:szCs w:val="20"/>
+          <w:lang w:eastAsia="es-MX"/>
+        </w:rPr>
+        <w:t>commit</w:t>
+      </w:r>
+      <w:proofErr w:type="spellEnd"/>
+      <w:r>
+        <w:rPr>
+          <w:rFonts w:ascii="Consolas" w:eastAsia="Times New Roman" w:hAnsi="Consolas" w:cs="Courier New"/>
+          <w:color w:val="24292F"/>
+          <w:sz w:val="20"/>
+          <w:szCs w:val="20"/>
+          <w:lang w:eastAsia="es-MX"/>
+        </w:rPr>
+        <w:t>"</w:t>
+      </w:r>
+    </w:p>
+    <w:p>
+      <w:pPr>
+        <w:shd w:val="clear" w:color="auto" w:fill="FFFFFF"/>
+        <w:tabs>
+          <w:tab w:val="left" w:pos="916"/>
+          <w:tab w:val="left" w:pos="1832"/>
+          <w:tab w:val="left" w:pos="2748"/>
+          <w:tab w:val="left" w:pos="3664"/>
+          <w:tab w:val="left" w:pos="4580"/>
+          <w:tab w:val="left" w:pos="5496"/>
+          <w:tab w:val="left" w:pos="6412"/>
+          <w:tab w:val="left" w:pos="7328"/>
+          <w:tab w:val="left" w:pos="8244"/>
+          <w:tab w:val="left" w:pos="9160"/>
+          <w:tab w:val="left" w:pos="10076"/>
+          <w:tab w:val="left" w:pos="10992"/>
+          <w:tab w:val="left" w:pos="11908"/>
+          <w:tab w:val="left" w:pos="12824"/>
+          <w:tab w:val="left" w:pos="13740"/>
+          <w:tab w:val="left" w:pos="14656"/>
+        </w:tabs>
+        <w:spacing w:after="0" w:line="240" w:lineRule="auto"/>
+        <w:rPr>
+          <w:rFonts w:ascii="Consolas" w:eastAsia="Times New Roman" w:hAnsi="Consolas" w:cs="Courier New"/>
+          <w:color w:val="24292F"/>
+          <w:sz w:val="20"/>
+          <w:szCs w:val="20"/>
+          <w:lang w:eastAsia="es-MX"/>
+        </w:rPr>
+      </w:pPr>
+      <w:proofErr w:type="spellStart"/>
+      <w:r>
+        <w:rPr>
+          <w:rFonts w:ascii="Consolas" w:eastAsia="Times New Roman" w:hAnsi="Consolas" w:cs="Courier New"/>
+          <w:color w:val="24292F"/>
+          <w:sz w:val="20"/>
+          <w:szCs w:val="20"/>
+          <w:lang w:eastAsia="es-MX"/>
+        </w:rPr>
+        <w:t>git</w:t>
+      </w:r>
+      <w:proofErr w:type="spellEnd"/>
+      <w:r>
+        <w:rPr>
+          <w:rFonts w:ascii="Consolas" w:eastAsia="Times New Roman" w:hAnsi="Consolas" w:cs="Courier New"/>
+          <w:color w:val="24292F"/>
+          <w:sz w:val="20"/>
+          <w:szCs w:val="20"/>
+          <w:lang w:eastAsia="es-MX"/>
+        </w:rPr>
+        <w:t xml:space="preserve"> </w:t>
+      </w:r>
+      <w:proofErr w:type="spellStart"/>
+      <w:r>
+        <w:rPr>
+          <w:rFonts w:ascii="Consolas" w:eastAsia="Times New Roman" w:hAnsi="Consolas" w:cs="Courier New"/>
+          <w:color w:val="24292F"/>
+          <w:sz w:val="20"/>
+          <w:szCs w:val="20"/>
+          <w:lang w:eastAsia="es-MX"/>
+        </w:rPr>
+        <w:t>branch</w:t>
+      </w:r>
+      <w:proofErr w:type="spellEnd"/>
+      <w:r>
+        <w:rPr>
+          <w:rFonts w:ascii="Consolas" w:eastAsia="Times New Roman" w:hAnsi="Consolas" w:cs="Courier New"/>
+          <w:color w:val="24292F"/>
+          <w:sz w:val="20"/>
+          <w:szCs w:val="20"/>
+          <w:lang w:eastAsia="es-MX"/>
+        </w:rPr>
+        <w:t xml:space="preserve"> -M </w:t>
+      </w:r>
+      <w:proofErr w:type="spellStart"/>
+      <w:r>
+        <w:rPr>
+          <w:rFonts w:ascii="Consolas" w:eastAsia="Times New Roman" w:hAnsi="Consolas" w:cs="Courier New"/>
+          <w:color w:val="24292F"/>
+          <w:sz w:val="20"/>
+          <w:szCs w:val="20"/>
+          <w:lang w:eastAsia="es-MX"/>
+        </w:rPr>
+        <w:t>main</w:t>
+      </w:r>
+      <w:proofErr w:type="spellEnd"/>
+    </w:p>
+    <w:p>
+      <w:pPr>
+        <w:shd w:val="clear" w:color="auto" w:fill="FFFFFF"/>
+        <w:tabs>
+          <w:tab w:val="left" w:pos="916"/>
+          <w:tab w:val="left" w:pos="1832"/>
+          <w:tab w:val="left" w:pos="2748"/>
+          <w:tab w:val="left" w:pos="3664"/>
+          <w:tab w:val="left" w:pos="4580"/>
+          <w:tab w:val="left" w:pos="5496"/>
+          <w:tab w:val="left" w:pos="6412"/>
+          <w:tab w:val="left" w:pos="7328"/>
+          <w:tab w:val="left" w:pos="8244"/>
+          <w:tab w:val="left" w:pos="9160"/>
+          <w:tab w:val="left" w:pos="10076"/>
+          <w:tab w:val="left" w:pos="10992"/>
+          <w:tab w:val="left" w:pos="11908"/>
+          <w:tab w:val="left" w:pos="12824"/>
+          <w:tab w:val="left" w:pos="13740"/>
+          <w:tab w:val="left" w:pos="14656"/>
+        </w:tabs>
+        <w:spacing w:after="0" w:line="240" w:lineRule="auto"/>
+        <w:rPr>
+          <w:rFonts w:ascii="Consolas" w:eastAsia="Times New Roman" w:hAnsi="Consolas" w:cs="Courier New"/>
+          <w:color w:val="24292F"/>
+          <w:sz w:val="20"/>
+          <w:szCs w:val="20"/>
+          <w:lang w:eastAsia="es-MX"/>
+        </w:rPr>
+      </w:pPr>
+      <w:proofErr w:type="spellStart"/>
+      <w:r>
+        <w:rPr>
+          <w:rFonts w:ascii="Consolas" w:eastAsia="Times New Roman" w:hAnsi="Consolas" w:cs="Courier New"/>
+          <w:color w:val="24292F"/>
+          <w:sz w:val="20"/>
+          <w:szCs w:val="20"/>
+          <w:lang w:eastAsia="es-MX"/>
+        </w:rPr>
+        <w:t>git</w:t>
+      </w:r>
+      <w:proofErr w:type="spellEnd"/>
+      <w:r>
+        <w:rPr>
+          <w:rFonts w:ascii="Consolas" w:eastAsia="Times New Roman" w:hAnsi="Consolas" w:cs="Courier New"/>
+          <w:color w:val="24292F"/>
+          <w:sz w:val="20"/>
+          <w:szCs w:val="20"/>
+          <w:lang w:eastAsia="es-MX"/>
+        </w:rPr>
+        <w:t xml:space="preserve"> </w:t>
+      </w:r>
+      <w:proofErr w:type="spellStart"/>
+      <w:r>
+        <w:rPr>
+          <w:rFonts w:ascii="Consolas" w:eastAsia="Times New Roman" w:hAnsi="Consolas" w:cs="Courier New"/>
+          <w:color w:val="24292F"/>
+          <w:sz w:val="20"/>
+          <w:szCs w:val="20"/>
+          <w:lang w:eastAsia="es-MX"/>
+        </w:rPr>
+        <w:t>remote</w:t>
+      </w:r>
+      <w:proofErr w:type="spellEnd"/>
+      <w:r>
+        <w:rPr>
+          <w:rFonts w:ascii="Consolas" w:eastAsia="Times New Roman" w:hAnsi="Consolas" w:cs="Courier New"/>
+          <w:color w:val="24292F"/>
+          <w:sz w:val="20"/>
+          <w:szCs w:val="20"/>
+          <w:lang w:eastAsia="es-MX"/>
+        </w:rPr>
+        <w:t xml:space="preserve"> </w:t>
+      </w:r>
+      <w:proofErr w:type="spellStart"/>
+      <w:r>
+        <w:rPr>
+          <w:rFonts w:ascii="Consolas" w:eastAsia="Times New Roman" w:hAnsi="Consolas" w:cs="Courier New"/>
+          <w:color w:val="24292F"/>
+          <w:sz w:val="20"/>
+          <w:szCs w:val="20"/>
+          <w:lang w:eastAsia="es-MX"/>
+        </w:rPr>
+        <w:t>add</w:t>
+      </w:r>
+      <w:proofErr w:type="spellEnd"/>
+      <w:r>
+        <w:rPr>
+          <w:rFonts w:ascii="Consolas" w:eastAsia="Times New Roman" w:hAnsi="Consolas" w:cs="Courier New"/>
+          <w:color w:val="24292F"/>
+          <w:sz w:val="20"/>
+          <w:szCs w:val="20"/>
+          <w:lang w:eastAsia="es-MX"/>
+        </w:rPr>
+        <w:t xml:space="preserve"> </w:t>
+      </w:r>
+      <w:proofErr w:type="spellStart"/>
+      <w:r>
+        <w:rPr>
+          <w:rFonts w:ascii="Consolas" w:eastAsia="Times New Roman" w:hAnsi="Consolas" w:cs="Courier New"/>
+          <w:color w:val="24292F"/>
+          <w:sz w:val="20"/>
+          <w:szCs w:val="20"/>
+          <w:lang w:eastAsia="es-MX"/>
+        </w:rPr>
+        <w:t>origin</w:t>
+      </w:r>
+      <w:proofErr w:type="spellEnd"/>
+      <w:r>
+        <w:rPr>
+          <w:rFonts w:ascii="Consolas" w:eastAsia="Times New Roman" w:hAnsi="Consolas" w:cs="Courier New"/>
+          <w:color w:val="24292F"/>
+          <w:sz w:val="20"/>
+          <w:szCs w:val="20"/>
+          <w:lang w:eastAsia="es-MX"/>
+        </w:rPr>
+        <w:t xml:space="preserve"> https://github.com/atalaveracuya/endes-GUI.git</w:t>
+      </w:r>
+    </w:p>
+    <w:p>
+      <w:pPr>
+        <w:shd w:val="clear" w:color="auto" w:fill="FFFFFF"/>
+        <w:tabs>
+          <w:tab w:val="left" w:pos="916"/>
+          <w:tab w:val="left" w:pos="1832"/>
+          <w:tab w:val="left" w:pos="2748"/>
+          <w:tab w:val="left" w:pos="3664"/>
+          <w:tab w:val="left" w:pos="4580"/>
+          <w:tab w:val="left" w:pos="5496"/>
+          <w:tab w:val="left" w:pos="6412"/>
+          <w:tab w:val="left" w:pos="7328"/>
+          <w:tab w:val="left" w:pos="8244"/>
+          <w:tab w:val="left" w:pos="9160"/>
+          <w:tab w:val="left" w:pos="10076"/>
+          <w:tab w:val="left" w:pos="10992"/>
+          <w:tab w:val="left" w:pos="11908"/>
+          <w:tab w:val="left" w:pos="12824"/>
+          <w:tab w:val="left" w:pos="13740"/>
+          <w:tab w:val="left" w:pos="14656"/>
+        </w:tabs>
+        <w:spacing w:after="0" w:line="240" w:lineRule="auto"/>
+        <w:rPr>
+          <w:rFonts w:ascii="Consolas" w:eastAsia="Times New Roman" w:hAnsi="Consolas" w:cs="Courier New"/>
+          <w:color w:val="24292F"/>
+          <w:sz w:val="20"/>
+          <w:szCs w:val="20"/>
+          <w:lang w:eastAsia="es-MX"/>
+        </w:rPr>
+      </w:pPr>
+      <w:proofErr w:type="spellStart"/>
+      <w:r>
+        <w:rPr>
+          <w:rFonts w:ascii="Consolas" w:eastAsia="Times New Roman" w:hAnsi="Consolas" w:cs="Courier New"/>
+          <w:color w:val="24292F"/>
+          <w:sz w:val="20"/>
+          <w:szCs w:val="20"/>
+          <w:lang w:eastAsia="es-MX"/>
+        </w:rPr>
+        <w:t>git</w:t>
+      </w:r>
+      <w:proofErr w:type="spellEnd"/>
+      <w:r>
+        <w:rPr>
+          <w:rFonts w:ascii="Consolas" w:eastAsia="Times New Roman" w:hAnsi="Consolas" w:cs="Courier New"/>
+          <w:color w:val="24292F"/>
+          <w:sz w:val="20"/>
+          <w:szCs w:val="20"/>
+          <w:lang w:eastAsia="es-MX"/>
+        </w:rPr>
+        <w:t xml:space="preserve"> </w:t>
+      </w:r>
+      <w:proofErr w:type="spellStart"/>
+      <w:r>
+        <w:rPr>
+          <w:rFonts w:ascii="Consolas" w:eastAsia="Times New Roman" w:hAnsi="Consolas" w:cs="Courier New"/>
+          <w:color w:val="24292F"/>
+          <w:sz w:val="20"/>
+          <w:szCs w:val="20"/>
+          <w:lang w:eastAsia="es-MX"/>
+        </w:rPr>
+        <w:t>push</w:t>
+      </w:r>
+      <w:proofErr w:type="spellEnd"/>
+      <w:r>
+        <w:rPr>
+          <w:rFonts w:ascii="Consolas" w:eastAsia="Times New Roman" w:hAnsi="Consolas" w:cs="Courier New"/>
+          <w:color w:val="24292F"/>
+          <w:sz w:val="20"/>
+          <w:szCs w:val="20"/>
+          <w:lang w:eastAsia="es-MX"/>
+        </w:rPr>
+        <w:t xml:space="preserve"> -u </w:t>
+      </w:r>
+      <w:proofErr w:type="spellStart"/>
+      <w:r>
+        <w:rPr>
+          <w:rFonts w:ascii="Consolas" w:eastAsia="Times New Roman" w:hAnsi="Consolas" w:cs="Courier New"/>
+          <w:color w:val="24292F"/>
+          <w:sz w:val="20"/>
+          <w:szCs w:val="20"/>
+          <w:lang w:eastAsia="es-MX"/>
+        </w:rPr>
+        <w:t>origin</w:t>
+      </w:r>
+      <w:proofErr w:type="spellEnd"/>
+      <w:r>
+        <w:rPr>
+          <w:rFonts w:ascii="Consolas" w:eastAsia="Times New Roman" w:hAnsi="Consolas" w:cs="Courier New"/>
+          <w:color w:val="24292F"/>
+          <w:sz w:val="20"/>
+          <w:szCs w:val="20"/>
+          <w:lang w:eastAsia="es-MX"/>
+        </w:rPr>
+        <w:t xml:space="preserve"> </w:t>
+      </w:r>
+      <w:proofErr w:type="spellStart"/>
+      <w:r>
+        <w:rPr>
+          <w:rFonts w:ascii="Consolas" w:eastAsia="Times New Roman" w:hAnsi="Consolas" w:cs="Courier New"/>
+          <w:color w:val="24292F"/>
+          <w:sz w:val="20"/>
+          <w:szCs w:val="20"/>
+          <w:lang w:eastAsia="es-MX"/>
+        </w:rPr>
+        <w:t>main</w:t>
+      </w:r>
+      <w:proofErr w:type="spellEnd"/>
+    </w:p>
+    <w:p>
+      <w:pPr>
+        <w:shd w:val="clear" w:color="auto" w:fill="FFFFFF"/>
+        <w:spacing w:after="0" w:line="240" w:lineRule="auto"/>
+        <w:outlineLvl w:val="2"/>
+        <w:rPr>
+          <w:rFonts w:ascii="Segoe UI" w:eastAsia="Times New Roman" w:hAnsi="Segoe UI" w:cs="Segoe UI"/>
+          <w:b/>
+          <w:bCs/>
+          <w:color w:val="24292F"/>
+          <w:sz w:val="30"/>
+          <w:szCs w:val="30"/>
+          <w:lang w:eastAsia="es-MX"/>
+        </w:rPr>
+      </w:pPr>
+      <w:r>
+        <w:rPr>
+          <w:rFonts w:ascii="Segoe UI" w:eastAsia="Times New Roman" w:hAnsi="Segoe UI" w:cs="Segoe UI"/>
+          <w:b/>
+          <w:bCs/>
+          <w:color w:val="24292F"/>
+          <w:sz w:val="30"/>
+          <w:szCs w:val="30"/>
+          <w:lang w:eastAsia="es-MX"/>
+        </w:rPr>
+        <w:t>…</w:t>
+      </w:r>
+      <w:proofErr w:type="spellStart"/>
+      <w:r>
+        <w:rPr>
+          <w:rFonts w:ascii="Segoe UI" w:eastAsia="Times New Roman" w:hAnsi="Segoe UI" w:cs="Segoe UI"/>
+          <w:b/>
+          <w:bCs/>
+          <w:color w:val="24292F"/>
+          <w:sz w:val="30"/>
+          <w:szCs w:val="30"/>
+          <w:lang w:eastAsia="es-MX"/>
+        </w:rPr>
+        <w:t>or</w:t>
+      </w:r>
+      <w:proofErr w:type="spellEnd"/>
+      <w:r>
+        <w:rPr>
+          <w:rFonts w:ascii="Segoe UI" w:eastAsia="Times New Roman" w:hAnsi="Segoe UI" w:cs="Segoe UI"/>
+          <w:b/>
+          <w:bCs/>
+          <w:color w:val="24292F"/>
+          <w:sz w:val="30"/>
+          <w:szCs w:val="30"/>
+          <w:lang w:eastAsia="es-MX"/>
+        </w:rPr>
+        <w:t xml:space="preserve"> </w:t>
+      </w:r>
+      <w:proofErr w:type="spellStart"/>
+      <w:r>
+        <w:rPr>
+          <w:rFonts w:ascii="Segoe UI" w:eastAsia="Times New Roman" w:hAnsi="Segoe UI" w:cs="Segoe UI"/>
+          <w:b/>
+          <w:bCs/>
+          <w:color w:val="24292F"/>
+          <w:sz w:val="30"/>
+          <w:szCs w:val="30"/>
+          <w:lang w:eastAsia="es-MX"/>
+        </w:rPr>
+        <w:t>push</w:t>
+      </w:r>
+      <w:proofErr w:type="spellEnd"/>
+      <w:r>
+        <w:rPr>
+          <w:rFonts w:ascii="Segoe UI" w:eastAsia="Times New Roman" w:hAnsi="Segoe UI" w:cs="Segoe UI"/>
+          <w:b/>
+          <w:bCs/>
+          <w:color w:val="24292F"/>
+          <w:sz w:val="30"/>
+          <w:szCs w:val="30"/>
+          <w:lang w:eastAsia="es-MX"/>
+        </w:rPr>
+        <w:t xml:space="preserve"> </w:t>
+      </w:r>
+      <w:proofErr w:type="spellStart"/>
+      <w:r>
+        <w:rPr>
+          <w:rFonts w:ascii="Segoe UI" w:eastAsia="Times New Roman" w:hAnsi="Segoe UI" w:cs="Segoe UI"/>
+          <w:b/>
+          <w:bCs/>
+          <w:color w:val="24292F"/>
+          <w:sz w:val="30"/>
+          <w:szCs w:val="30"/>
+          <w:lang w:eastAsia="es-MX"/>
+        </w:rPr>
+        <w:t>an</w:t>
+      </w:r>
+      <w:proofErr w:type="spellEnd"/>
+      <w:r>
+        <w:rPr>
+          <w:rFonts w:ascii="Segoe UI" w:eastAsia="Times New Roman" w:hAnsi="Segoe UI" w:cs="Segoe UI"/>
+          <w:b/>
+          <w:bCs/>
+          <w:color w:val="24292F"/>
+          <w:sz w:val="30"/>
+          <w:szCs w:val="30"/>
+          <w:lang w:eastAsia="es-MX"/>
+        </w:rPr>
+        <w:t xml:space="preserve"> </w:t>
+      </w:r>
+      <w:proofErr w:type="spellStart"/>
+      <w:r>
+        <w:rPr>
+          <w:rFonts w:ascii="Segoe UI" w:eastAsia="Times New Roman" w:hAnsi="Segoe UI" w:cs="Segoe UI"/>
+          <w:b/>
+          <w:bCs/>
+          <w:color w:val="24292F"/>
+          <w:sz w:val="30"/>
+          <w:szCs w:val="30"/>
+          <w:lang w:eastAsia="es-MX"/>
+        </w:rPr>
+        <w:t>existing</w:t>
+      </w:r>
+      <w:proofErr w:type="spellEnd"/>
+      <w:r>
+        <w:rPr>
+          <w:rFonts w:ascii="Segoe UI" w:eastAsia="Times New Roman" w:hAnsi="Segoe UI" w:cs="Segoe UI"/>
+          <w:b/>
+          <w:bCs/>
+          <w:color w:val="24292F"/>
+          <w:sz w:val="30"/>
+          <w:szCs w:val="30"/>
+          <w:lang w:eastAsia="es-MX"/>
+        </w:rPr>
+        <w:t xml:space="preserve"> </w:t>
+      </w:r>
+      <w:proofErr w:type="spellStart"/>
+      <w:r>
+        <w:rPr>
+          <w:rFonts w:ascii="Segoe UI" w:eastAsia="Times New Roman" w:hAnsi="Segoe UI" w:cs="Segoe UI"/>
+          <w:b/>
+          <w:bCs/>
+          <w:color w:val="24292F"/>
+          <w:sz w:val="30"/>
+          <w:szCs w:val="30"/>
+          <w:lang w:eastAsia="es-MX"/>
+        </w:rPr>
+        <w:t>repository</w:t>
+      </w:r>
+      <w:proofErr w:type="spellEnd"/>
+      <w:r>
+        <w:rPr>
+          <w:rFonts w:ascii="Segoe UI" w:eastAsia="Times New Roman" w:hAnsi="Segoe UI" w:cs="Segoe UI"/>
+          <w:b/>
+          <w:bCs/>
+          <w:color w:val="24292F"/>
+          <w:sz w:val="30"/>
+          <w:szCs w:val="30"/>
+          <w:lang w:eastAsia="es-MX"/>
+        </w:rPr>
+        <w:t xml:space="preserve"> </w:t>
+      </w:r>
+      <w:proofErr w:type="spellStart"/>
+      <w:r>
+        <w:rPr>
+          <w:rFonts w:ascii="Segoe UI" w:eastAsia="Times New Roman" w:hAnsi="Segoe UI" w:cs="Segoe UI"/>
+          <w:b/>
+          <w:bCs/>
+          <w:color w:val="24292F"/>
+          <w:sz w:val="30"/>
+          <w:szCs w:val="30"/>
+          <w:lang w:eastAsia="es-MX"/>
+        </w:rPr>
+        <w:t>from</w:t>
+      </w:r>
+      <w:proofErr w:type="spellEnd"/>
+      <w:r>
+        <w:rPr>
+          <w:rFonts w:ascii="Segoe UI" w:eastAsia="Times New Roman" w:hAnsi="Segoe UI" w:cs="Segoe UI"/>
+          <w:b/>
+          <w:bCs/>
+          <w:color w:val="24292F"/>
+          <w:sz w:val="30"/>
+          <w:szCs w:val="30"/>
+          <w:lang w:eastAsia="es-MX"/>
+        </w:rPr>
+        <w:t xml:space="preserve"> </w:t>
+      </w:r>
+      <w:proofErr w:type="spellStart"/>
+      <w:r>
+        <w:rPr>
+          <w:rFonts w:ascii="Segoe UI" w:eastAsia="Times New Roman" w:hAnsi="Segoe UI" w:cs="Segoe UI"/>
+          <w:b/>
+          <w:bCs/>
+          <w:color w:val="24292F"/>
+          <w:sz w:val="30"/>
+          <w:szCs w:val="30"/>
+          <w:lang w:eastAsia="es-MX"/>
+        </w:rPr>
+        <w:t>the</w:t>
+      </w:r>
+      <w:proofErr w:type="spellEnd"/>
+      <w:r>
+        <w:rPr>
+          <w:rFonts w:ascii="Segoe UI" w:eastAsia="Times New Roman" w:hAnsi="Segoe UI" w:cs="Segoe UI"/>
+          <w:b/>
+          <w:bCs/>
+          <w:color w:val="24292F"/>
+          <w:sz w:val="30"/>
+          <w:szCs w:val="30"/>
+          <w:lang w:eastAsia="es-MX"/>
+        </w:rPr>
+        <w:t xml:space="preserve"> </w:t>
+      </w:r>
+      <w:proofErr w:type="spellStart"/>
+      <w:r>
+        <w:rPr>
+          <w:rFonts w:ascii="Segoe UI" w:eastAsia="Times New Roman" w:hAnsi="Segoe UI" w:cs="Segoe UI"/>
+          <w:b/>
+          <w:bCs/>
+          <w:color w:val="24292F"/>
+          <w:sz w:val="30"/>
+          <w:szCs w:val="30"/>
+          <w:lang w:eastAsia="es-MX"/>
+        </w:rPr>
+        <w:t>command</w:t>
+      </w:r>
+      <w:proofErr w:type="spellEnd"/>
+      <w:r>
+        <w:rPr>
+          <w:rFonts w:ascii="Segoe UI" w:eastAsia="Times New Roman" w:hAnsi="Segoe UI" w:cs="Segoe UI"/>
+          <w:b/>
+          <w:bCs/>
+          <w:color w:val="24292F"/>
+          <w:sz w:val="30"/>
+          <w:szCs w:val="30"/>
+          <w:lang w:eastAsia="es-MX"/>
+        </w:rPr>
+        <w:t xml:space="preserve"> line</w:t>
+      </w:r>
+    </w:p>
+    <w:p>
+      <w:pPr>
+        <w:shd w:val="clear" w:color="auto" w:fill="FFFFFF"/>
+        <w:tabs>
+          <w:tab w:val="left" w:pos="916"/>
+          <w:tab w:val="left" w:pos="1832"/>
+          <w:tab w:val="left" w:pos="2748"/>
+          <w:tab w:val="left" w:pos="3664"/>
+          <w:tab w:val="left" w:pos="4580"/>
+          <w:tab w:val="left" w:pos="5496"/>
+          <w:tab w:val="left" w:pos="6412"/>
+          <w:tab w:val="left" w:pos="7328"/>
+          <w:tab w:val="left" w:pos="8244"/>
+          <w:tab w:val="left" w:pos="9160"/>
+          <w:tab w:val="left" w:pos="10076"/>
+          <w:tab w:val="left" w:pos="10992"/>
+          <w:tab w:val="left" w:pos="11908"/>
+          <w:tab w:val="left" w:pos="12824"/>
+          <w:tab w:val="left" w:pos="13740"/>
+          <w:tab w:val="left" w:pos="14656"/>
+        </w:tabs>
+        <w:spacing w:after="0" w:line="240" w:lineRule="auto"/>
+        <w:rPr>
+          <w:rFonts w:ascii="Consolas" w:eastAsia="Times New Roman" w:hAnsi="Consolas" w:cs="Courier New"/>
+          <w:color w:val="24292F"/>
+          <w:sz w:val="20"/>
+          <w:szCs w:val="20"/>
+          <w:lang w:eastAsia="es-MX"/>
+        </w:rPr>
+      </w:pPr>
+      <w:proofErr w:type="spellStart"/>
+      <w:r>
+        <w:rPr>
+          <w:rFonts w:ascii="Consolas" w:eastAsia="Times New Roman" w:hAnsi="Consolas" w:cs="Courier New"/>
+          <w:color w:val="24292F"/>
+          <w:sz w:val="20"/>
+          <w:szCs w:val="20"/>
+          <w:lang w:eastAsia="es-MX"/>
+        </w:rPr>
+        <w:t>git</w:t>
+      </w:r>
+      <w:proofErr w:type="spellEnd"/>
+      <w:r>
+        <w:rPr>
+          <w:rFonts w:ascii="Consolas" w:eastAsia="Times New Roman" w:hAnsi="Consolas" w:cs="Courier New"/>
+          <w:color w:val="24292F"/>
+          <w:sz w:val="20"/>
+          <w:szCs w:val="20"/>
+          <w:lang w:eastAsia="es-MX"/>
+        </w:rPr>
+        <w:t xml:space="preserve"> </w:t>
+      </w:r>
+      <w:proofErr w:type="spellStart"/>
+      <w:r>
+        <w:rPr>
+          <w:rFonts w:ascii="Consolas" w:eastAsia="Times New Roman" w:hAnsi="Consolas" w:cs="Courier New"/>
+          <w:color w:val="24292F"/>
+          <w:sz w:val="20"/>
+          <w:szCs w:val="20"/>
+          <w:lang w:eastAsia="es-MX"/>
+        </w:rPr>
+        <w:t>remote</w:t>
+      </w:r>
+      <w:proofErr w:type="spellEnd"/>
+      <w:r>
+        <w:rPr>
+          <w:rFonts w:ascii="Consolas" w:eastAsia="Times New Roman" w:hAnsi="Consolas" w:cs="Courier New"/>
+          <w:color w:val="24292F"/>
+          <w:sz w:val="20"/>
+          <w:szCs w:val="20"/>
+          <w:lang w:eastAsia="es-MX"/>
+        </w:rPr>
+        <w:t xml:space="preserve"> </w:t>
+      </w:r>
+      <w:proofErr w:type="spellStart"/>
+      <w:r>
+        <w:rPr>
+          <w:rFonts w:ascii="Consolas" w:eastAsia="Times New Roman" w:hAnsi="Consolas" w:cs="Courier New"/>
+          <w:color w:val="24292F"/>
+          <w:sz w:val="20"/>
+          <w:szCs w:val="20"/>
+          <w:lang w:eastAsia="es-MX"/>
+        </w:rPr>
+        <w:t>add</w:t>
+      </w:r>
+      <w:proofErr w:type="spellEnd"/>
+      <w:r>
+        <w:rPr>
+          <w:rFonts w:ascii="Consolas" w:eastAsia="Times New Roman" w:hAnsi="Consolas" w:cs="Courier New"/>
+          <w:color w:val="24292F"/>
+          <w:sz w:val="20"/>
+          <w:szCs w:val="20"/>
+          <w:lang w:eastAsia="es-MX"/>
+        </w:rPr>
+        <w:t xml:space="preserve"> </w:t>
+      </w:r>
+      <w:proofErr w:type="spellStart"/>
+      <w:r>
+        <w:rPr>
+          <w:rFonts w:ascii="Consolas" w:eastAsia="Times New Roman" w:hAnsi="Consolas" w:cs="Courier New"/>
+          <w:color w:val="24292F"/>
+          <w:sz w:val="20"/>
+          <w:szCs w:val="20"/>
+          <w:lang w:eastAsia="es-MX"/>
+        </w:rPr>
+        <w:t>origin</w:t>
+      </w:r>
+      <w:proofErr w:type="spellEnd"/>
+      <w:r>
+        <w:rPr>
+          <w:rFonts w:ascii="Consolas" w:eastAsia="Times New Roman" w:hAnsi="Consolas" w:cs="Courier New"/>
+          <w:color w:val="24292F"/>
+          <w:sz w:val="20"/>
+          <w:szCs w:val="20"/>
+          <w:lang w:eastAsia="es-MX"/>
+        </w:rPr>
+        <w:t xml:space="preserve"> </w:t>
+      </w:r>
+      <w:bookmarkStart w:id="0" w:name="_GoBack"/>
+      <w:r>
+        <w:rPr>
+          <w:rFonts w:ascii="Consolas" w:eastAsia="Times New Roman" w:hAnsi="Consolas" w:cs="Courier New"/>
+          <w:color w:val="24292F"/>
+          <w:sz w:val="20"/>
+          <w:szCs w:val="20"/>
+          <w:lang w:eastAsia="es-MX"/>
+        </w:rPr>
+        <w:t>https://github.com/atalaveracuya/endes-GUI.git</w:t>
+      </w:r>
+      <w:bookmarkEnd w:id="0"/>
+    </w:p>
+    <w:p>
+      <w:pPr>
+        <w:shd w:val="clear" w:color="auto" w:fill="FFFFFF"/>
+        <w:tabs>
+          <w:tab w:val="left" w:pos="916"/>
+          <w:tab w:val="left" w:pos="1832"/>
+          <w:tab w:val="left" w:pos="2748"/>
+          <w:tab w:val="left" w:pos="3664"/>
+          <w:tab w:val="left" w:pos="4580"/>
+          <w:tab w:val="left" w:pos="5496"/>
+          <w:tab w:val="left" w:pos="6412"/>
+          <w:tab w:val="left" w:pos="7328"/>
+          <w:tab w:val="left" w:pos="8244"/>
+          <w:tab w:val="left" w:pos="9160"/>
+          <w:tab w:val="left" w:pos="10076"/>
+          <w:tab w:val="left" w:pos="10992"/>
+          <w:tab w:val="left" w:pos="11908"/>
+          <w:tab w:val="left" w:pos="12824"/>
+          <w:tab w:val="left" w:pos="13740"/>
+          <w:tab w:val="left" w:pos="14656"/>
+        </w:tabs>
+        <w:spacing w:after="0" w:line="240" w:lineRule="auto"/>
+        <w:rPr>
+          <w:rFonts w:ascii="Consolas" w:eastAsia="Times New Roman" w:hAnsi="Consolas" w:cs="Courier New"/>
+          <w:color w:val="24292F"/>
+          <w:sz w:val="20"/>
+          <w:szCs w:val="20"/>
+          <w:lang w:eastAsia="es-MX"/>
+        </w:rPr>
+      </w:pPr>
+      <w:proofErr w:type="spellStart"/>
+      <w:r>
+        <w:rPr>
+          <w:rFonts w:ascii="Consolas" w:eastAsia="Times New Roman" w:hAnsi="Consolas" w:cs="Courier New"/>
+          <w:color w:val="24292F"/>
+          <w:sz w:val="20"/>
+          <w:szCs w:val="20"/>
+          <w:lang w:eastAsia="es-MX"/>
+        </w:rPr>
+        <w:t>git</w:t>
+      </w:r>
+      <w:proofErr w:type="spellEnd"/>
+      <w:r>
+        <w:rPr>
+          <w:rFonts w:ascii="Consolas" w:eastAsia="Times New Roman" w:hAnsi="Consolas" w:cs="Courier New"/>
+          <w:color w:val="24292F"/>
+          <w:sz w:val="20"/>
+          <w:szCs w:val="20"/>
+          <w:lang w:eastAsia="es-MX"/>
+        </w:rPr>
+        <w:t xml:space="preserve"> </w:t>
+      </w:r>
+      <w:proofErr w:type="spellStart"/>
+      <w:r>
+        <w:rPr>
+          <w:rFonts w:ascii="Consolas" w:eastAsia="Times New Roman" w:hAnsi="Consolas" w:cs="Courier New"/>
+          <w:color w:val="24292F"/>
+          <w:sz w:val="20"/>
+          <w:szCs w:val="20"/>
+          <w:lang w:eastAsia="es-MX"/>
+        </w:rPr>
+        <w:t>branch</w:t>
+      </w:r>
+      <w:proofErr w:type="spellEnd"/>
+      <w:r>
+        <w:rPr>
+          <w:rFonts w:ascii="Consolas" w:eastAsia="Times New Roman" w:hAnsi="Consolas" w:cs="Courier New"/>
+          <w:color w:val="24292F"/>
+          <w:sz w:val="20"/>
+          <w:szCs w:val="20"/>
+          <w:lang w:eastAsia="es-MX"/>
+        </w:rPr>
+        <w:t xml:space="preserve"> -M </w:t>
+      </w:r>
+      <w:proofErr w:type="spellStart"/>
+      <w:r>
+        <w:rPr>
+          <w:rFonts w:ascii="Consolas" w:eastAsia="Times New Roman" w:hAnsi="Consolas" w:cs="Courier New"/>
+          <w:color w:val="24292F"/>
+          <w:sz w:val="20"/>
+          <w:szCs w:val="20"/>
+          <w:lang w:eastAsia="es-MX"/>
+        </w:rPr>
+        <w:t>main</w:t>
+      </w:r>
+      <w:proofErr w:type="spellEnd"/>
+    </w:p>
+    <w:p>
+      <w:pPr>
+        <w:shd w:val="clear" w:color="auto" w:fill="FFFFFF"/>
+        <w:tabs>
+          <w:tab w:val="left" w:pos="916"/>
+          <w:tab w:val="left" w:pos="1832"/>
+          <w:tab w:val="left" w:pos="2748"/>
+          <w:tab w:val="left" w:pos="3664"/>
+          <w:tab w:val="left" w:pos="4580"/>
+          <w:tab w:val="left" w:pos="5496"/>
+          <w:tab w:val="left" w:pos="6412"/>
+          <w:tab w:val="left" w:pos="7328"/>
+          <w:tab w:val="left" w:pos="8244"/>
+          <w:tab w:val="left" w:pos="9160"/>
+          <w:tab w:val="left" w:pos="10076"/>
+          <w:tab w:val="left" w:pos="10992"/>
+          <w:tab w:val="left" w:pos="11908"/>
+          <w:tab w:val="left" w:pos="12824"/>
+          <w:tab w:val="left" w:pos="13740"/>
+          <w:tab w:val="left" w:pos="14656"/>
+        </w:tabs>
+        <w:spacing w:after="0" w:line="240" w:lineRule="auto"/>
+        <w:rPr>
+          <w:rFonts w:ascii="Consolas" w:eastAsia="Times New Roman" w:hAnsi="Consolas" w:cs="Courier New"/>
+          <w:color w:val="24292F"/>
+          <w:sz w:val="20"/>
+          <w:szCs w:val="20"/>
+          <w:lang w:eastAsia="es-MX"/>
+        </w:rPr>
+      </w:pPr>
+      <w:proofErr w:type="spellStart"/>
+      <w:r>
+        <w:rPr>
+          <w:rFonts w:ascii="Consolas" w:eastAsia="Times New Roman" w:hAnsi="Consolas" w:cs="Courier New"/>
+          <w:color w:val="24292F"/>
+          <w:sz w:val="20"/>
+          <w:szCs w:val="20"/>
+          <w:lang w:eastAsia="es-MX"/>
+        </w:rPr>
+        <w:t>git</w:t>
+      </w:r>
+      <w:proofErr w:type="spellEnd"/>
+      <w:r>
+        <w:rPr>
+          <w:rFonts w:ascii="Consolas" w:eastAsia="Times New Roman" w:hAnsi="Consolas" w:cs="Courier New"/>
+          <w:color w:val="24292F"/>
+          <w:sz w:val="20"/>
+          <w:szCs w:val="20"/>
+          <w:lang w:eastAsia="es-MX"/>
+        </w:rPr>
+        <w:t xml:space="preserve"> </w:t>
+      </w:r>
+      <w:proofErr w:type="spellStart"/>
+      <w:r>
+        <w:rPr>
+          <w:rFonts w:ascii="Consolas" w:eastAsia="Times New Roman" w:hAnsi="Consolas" w:cs="Courier New"/>
+          <w:color w:val="24292F"/>
+          <w:sz w:val="20"/>
+          <w:szCs w:val="20"/>
+          <w:lang w:eastAsia="es-MX"/>
+        </w:rPr>
+        <w:t>push</w:t>
+      </w:r>
+      <w:proofErr w:type="spellEnd"/>
+      <w:r>
+        <w:rPr>
+          <w:rFonts w:ascii="Consolas" w:eastAsia="Times New Roman" w:hAnsi="Consolas" w:cs="Courier New"/>
+          <w:color w:val="24292F"/>
+          <w:sz w:val="20"/>
+          <w:szCs w:val="20"/>
+          <w:lang w:eastAsia="es-MX"/>
+        </w:rPr>
+        <w:t xml:space="preserve"> -u </w:t>
+      </w:r>
+      <w:proofErr w:type="spellStart"/>
+      <w:r>
+        <w:rPr>
+          <w:rFonts w:ascii="Consolas" w:eastAsia="Times New Roman" w:hAnsi="Consolas" w:cs="Courier New"/>
+          <w:color w:val="24292F"/>
+          <w:sz w:val="20"/>
+          <w:szCs w:val="20"/>
+          <w:lang w:eastAsia="es-MX"/>
+        </w:rPr>
+        <w:t>origin</w:t>
+      </w:r>
+      <w:proofErr w:type="spellEnd"/>
+      <w:r>
+        <w:rPr>
+          <w:rFonts w:ascii="Consolas" w:eastAsia="Times New Roman" w:hAnsi="Consolas" w:cs="Courier New"/>
+          <w:color w:val="24292F"/>
+          <w:sz w:val="20"/>
+          <w:szCs w:val="20"/>
+          <w:lang w:eastAsia="es-MX"/>
+        </w:rPr>
+        <w:t xml:space="preserve"> </w:t>
+      </w:r>
+      <w:proofErr w:type="spellStart"/>
+      <w:r>
+        <w:rPr>
+          <w:rFonts w:ascii="Consolas" w:eastAsia="Times New Roman" w:hAnsi="Consolas" w:cs="Courier New"/>
+          <w:color w:val="24292F"/>
+          <w:sz w:val="20"/>
+          <w:szCs w:val="20"/>
+          <w:lang w:eastAsia="es-MX"/>
+        </w:rPr>
+        <w:t>main</w:t>
+      </w:r>
+      <w:proofErr w:type="spellEnd"/>
     </w:p>
     <w:p/>
-    <w:p>
-      <w:bookmarkStart w:id="0" w:name="_GoBack"/>
-      <w:bookmarkEnd w:id="0"/>
-    </w:p>
+    <w:p/>
+    <w:p/>
     <w:sectPr>
       <w:pgSz w:w="12240" w:h="15840"/>
       <w:pgMar w:top="1417" w:right="1701" w:bottom="1417" w:left="1701" w:header="708" w:footer="708" w:gutter="0"/>
@@ -421,6 +1828,26 @@
     <w:name w:val="Normal"/>
     <w:qFormat/>
   </w:style>
+  <w:style w:type="paragraph" w:styleId="Ttulo3">
+    <w:name w:val="heading 3"/>
+    <w:basedOn w:val="Normal"/>
+    <w:link w:val="Ttulo3Car"/>
+    <w:uiPriority w:val="9"/>
+    <w:qFormat/>
+    <w:rsid w:val="006532F1"/>
+    <w:pPr>
+      <w:spacing w:before="100" w:beforeAutospacing="1" w:after="100" w:afterAutospacing="1" w:line="240" w:lineRule="auto"/>
+      <w:outlineLvl w:val="2"/>
+    </w:pPr>
+    <w:rPr>
+      <w:rFonts w:ascii="Times New Roman" w:eastAsia="Times New Roman" w:hAnsi="Times New Roman" w:cs="Times New Roman"/>
+      <w:b/>
+      <w:bCs/>
+      <w:sz w:val="27"/>
+      <w:szCs w:val="27"/>
+      <w:lang w:eastAsia="es-MX"/>
+    </w:rPr>
+  </w:style>
   <w:style w:type="character" w:default="1" w:styleId="Fuentedeprrafopredeter">
     <w:name w:val="Default Paragraph Font"/>
     <w:uiPriority w:val="1"/>
@@ -458,6 +1885,88 @@
       <w:color w:val="0563C1" w:themeColor="hyperlink"/>
       <w:u w:val="single"/>
     </w:rPr>
+  </w:style>
+  <w:style w:type="character" w:styleId="Hipervnculovisitado">
+    <w:name w:val="FollowedHyperlink"/>
+    <w:basedOn w:val="Fuentedeprrafopredeter"/>
+    <w:uiPriority w:val="99"/>
+    <w:semiHidden/>
+    <w:unhideWhenUsed/>
+    <w:rsid w:val="006532F1"/>
+    <w:rPr>
+      <w:color w:val="954F72" w:themeColor="followedHyperlink"/>
+      <w:u w:val="single"/>
+    </w:rPr>
+  </w:style>
+  <w:style w:type="character" w:customStyle="1" w:styleId="Ttulo3Car">
+    <w:name w:val="Título 3 Car"/>
+    <w:basedOn w:val="Fuentedeprrafopredeter"/>
+    <w:link w:val="Ttulo3"/>
+    <w:uiPriority w:val="9"/>
+    <w:rsid w:val="006532F1"/>
+    <w:rPr>
+      <w:rFonts w:ascii="Times New Roman" w:eastAsia="Times New Roman" w:hAnsi="Times New Roman" w:cs="Times New Roman"/>
+      <w:b/>
+      <w:bCs/>
+      <w:sz w:val="27"/>
+      <w:szCs w:val="27"/>
+      <w:lang w:eastAsia="es-MX"/>
+    </w:rPr>
+  </w:style>
+  <w:style w:type="paragraph" w:styleId="HTMLconformatoprevio">
+    <w:name w:val="HTML Preformatted"/>
+    <w:basedOn w:val="Normal"/>
+    <w:link w:val="HTMLconformatoprevioCar"/>
+    <w:uiPriority w:val="99"/>
+    <w:semiHidden/>
+    <w:unhideWhenUsed/>
+    <w:rsid w:val="006532F1"/>
+    <w:pPr>
+      <w:tabs>
+        <w:tab w:val="left" w:pos="916"/>
+        <w:tab w:val="left" w:pos="1832"/>
+        <w:tab w:val="left" w:pos="2748"/>
+        <w:tab w:val="left" w:pos="3664"/>
+        <w:tab w:val="left" w:pos="4580"/>
+        <w:tab w:val="left" w:pos="5496"/>
+        <w:tab w:val="left" w:pos="6412"/>
+        <w:tab w:val="left" w:pos="7328"/>
+        <w:tab w:val="left" w:pos="8244"/>
+        <w:tab w:val="left" w:pos="9160"/>
+        <w:tab w:val="left" w:pos="10076"/>
+        <w:tab w:val="left" w:pos="10992"/>
+        <w:tab w:val="left" w:pos="11908"/>
+        <w:tab w:val="left" w:pos="12824"/>
+        <w:tab w:val="left" w:pos="13740"/>
+        <w:tab w:val="left" w:pos="14656"/>
+      </w:tabs>
+      <w:spacing w:after="0" w:line="240" w:lineRule="auto"/>
+    </w:pPr>
+    <w:rPr>
+      <w:rFonts w:ascii="Courier New" w:eastAsia="Times New Roman" w:hAnsi="Courier New" w:cs="Courier New"/>
+      <w:sz w:val="20"/>
+      <w:szCs w:val="20"/>
+      <w:lang w:eastAsia="es-MX"/>
+    </w:rPr>
+  </w:style>
+  <w:style w:type="character" w:customStyle="1" w:styleId="HTMLconformatoprevioCar">
+    <w:name w:val="HTML con formato previo Car"/>
+    <w:basedOn w:val="Fuentedeprrafopredeter"/>
+    <w:link w:val="HTMLconformatoprevio"/>
+    <w:uiPriority w:val="99"/>
+    <w:semiHidden/>
+    <w:rsid w:val="006532F1"/>
+    <w:rPr>
+      <w:rFonts w:ascii="Courier New" w:eastAsia="Times New Roman" w:hAnsi="Courier New" w:cs="Courier New"/>
+      <w:sz w:val="20"/>
+      <w:szCs w:val="20"/>
+      <w:lang w:eastAsia="es-MX"/>
+    </w:rPr>
+  </w:style>
+  <w:style w:type="character" w:customStyle="1" w:styleId="user-select-contain">
+    <w:name w:val="user-select-contain"/>
+    <w:basedOn w:val="Fuentedeprrafopredeter"/>
+    <w:rsid w:val="006532F1"/>
   </w:style>
 </w:styles>
 </file>

</xml_diff>